<commit_message>
Added necessary files and updated .gitignore
</commit_message>
<xml_diff>
--- a/Documents/pragma/it/coursera/FA A 24 ITMO 356-556/Live Sessions/live_session_3/Live Session III FA A 24.docx
+++ b/Documents/pragma/it/coursera/FA A 24 ITMO 356-556/Live Sessions/live_session_3/Live Session III FA A 24.docx
@@ -1679,7 +1679,46 @@
     <w:p/>
     <w:p>
       <w:r>
-        <w:t>First apply permissions to docker-compose binary</w:t>
+        <w:t>First download docker compose as follows</w:t>
+      </w:r>
+    </w:p>
+    <w:p>
+      <w:pPr>
+        <w:rPr>
+          <w:b/>
+          <w:bCs/>
+        </w:rPr>
+      </w:pPr>
+      <w:r>
+        <w:rPr>
+          <w:b/>
+          <w:bCs/>
+        </w:rPr>
+        <w:t>sudo curl -L "https://github.com/docker/compose/releases/latest/download/docker-compose-$(uname -s)-$(uname -m)" -o /usr/local/bin/docker-compose</w:t>
+      </w:r>
+    </w:p>
+    <w:p>
+      <w:pPr>
+        <w:rPr>
+          <w:b/>
+          <w:bCs/>
+        </w:rPr>
+      </w:pPr>
+      <w:r>
+        <w:rPr>
+          <w:b/>
+          <w:bCs/>
+        </w:rPr>
+        <w:t>sudo chmod +x /usr/local/bin/docker-compose</w:t>
+      </w:r>
+    </w:p>
+    <w:p/>
+    <w:p>
+      <w:r>
+        <w:t>Second</w:t>
+      </w:r>
+      <w:r>
+        <w:t xml:space="preserve"> apply permissions to docker-compose binary</w:t>
       </w:r>
     </w:p>
     <w:p>
@@ -2000,6 +2039,7 @@
     </w:p>
     <w:p>
       <w:r>
+        <w:lastRenderedPageBreak/>
         <w:t>CREATE TABLE users (id INT AUTO_INCREMENT PRIMARY KEY, name VARCHAR(255), email VARCHAR(255));</w:t>
       </w:r>
     </w:p>
@@ -2016,7 +2056,6 @@
     <w:p/>
     <w:p>
       <w:r>
-        <w:lastRenderedPageBreak/>
         <w:t>Refs</w:t>
       </w:r>
     </w:p>

</xml_diff>

<commit_message>
Remove files from live_session_3 directory
</commit_message>
<xml_diff>
--- a/Documents/pragma/it/coursera/FA A 24 ITMO 356-556/Live Sessions/live_session_3/Live Session III FA A 24.docx
+++ b/Documents/pragma/it/coursera/FA A 24 ITMO 356-556/Live Sessions/live_session_3/Live Session III FA A 24.docx
@@ -173,15 +173,7 @@
     </w:p>
     <w:p>
       <w:r>
-        <w:t>"</w:t>
-      </w:r>
-      <w:proofErr w:type="gramStart"/>
-      <w:r>
-        <w:t>cd</w:t>
-      </w:r>
-      <w:proofErr w:type="gramEnd"/>
-      <w:r>
-        <w:t xml:space="preserve"> -" will print the path of the directory it changes to, even if you have the current directory in your prompt.</w:t>
+        <w:t>"cd -" will print the path of the directory it changes to, even if you have the current directory in your prompt.</w:t>
       </w:r>
     </w:p>
     <w:p/>
@@ -195,21 +187,7 @@
         <w:rPr>
           <w:u w:val="single"/>
         </w:rPr>
-        <w:t xml:space="preserve">Copy Directories </w:t>
-      </w:r>
-      <w:proofErr w:type="gramStart"/>
-      <w:r>
-        <w:rPr>
-          <w:u w:val="single"/>
-        </w:rPr>
-        <w:t>With</w:t>
-      </w:r>
-      <w:proofErr w:type="gramEnd"/>
-      <w:r>
-        <w:rPr>
-          <w:u w:val="single"/>
-        </w:rPr>
-        <w:t xml:space="preserve"> Maximum Fidelity</w:t>
+        <w:t>Copy Directories With Maximum Fidelity</w:t>
       </w:r>
     </w:p>
     <w:p/>
@@ -418,48 +396,22 @@
       <w:r>
         <w:rPr>
           <w:rFonts w:asciiTheme="minorHAnsi" w:hAnsiTheme="minorHAnsi"/>
-          <w:b w:val="0"/>
-          <w:bCs/>
-          <w:noProof/>
           <w:color w:val="000000" w:themeColor="text1"/>
           <w:sz w:val="24"/>
           <w:szCs w:val="24"/>
         </w:rPr>
-        <w:drawing>
-          <wp:inline distT="0" distB="0" distL="0" distR="0" wp14:anchorId="60939D0F" wp14:editId="03E81A21">
-            <wp:extent cx="5078819" cy="2062999"/>
-            <wp:effectExtent l="0" t="0" r="1270" b="0"/>
-            <wp:docPr id="1537230978" name="Picture 1" descr="A screenshot of a computer program&#10;&#10;Description automatically generated"/>
-            <wp:cNvGraphicFramePr>
-              <a:graphicFrameLocks xmlns:a="http://schemas.openxmlformats.org/drawingml/2006/main" noChangeAspect="1"/>
-            </wp:cNvGraphicFramePr>
-            <a:graphic xmlns:a="http://schemas.openxmlformats.org/drawingml/2006/main">
-              <a:graphicData uri="http://schemas.openxmlformats.org/drawingml/2006/picture">
-                <pic:pic xmlns:pic="http://schemas.openxmlformats.org/drawingml/2006/picture">
-                  <pic:nvPicPr>
-                    <pic:cNvPr id="1537230978" name="Picture 1" descr="A screenshot of a computer program&#10;&#10;Description automatically generated"/>
-                    <pic:cNvPicPr/>
-                  </pic:nvPicPr>
-                  <pic:blipFill>
-                    <a:blip r:embed="rId7"/>
-                    <a:stretch>
-                      <a:fillRect/>
-                    </a:stretch>
-                  </pic:blipFill>
-                  <pic:spPr>
-                    <a:xfrm>
-                      <a:off x="0" y="0"/>
-                      <a:ext cx="5126123" cy="2082214"/>
-                    </a:xfrm>
-                    <a:prstGeom prst="rect">
-                      <a:avLst/>
-                    </a:prstGeom>
-                  </pic:spPr>
-                </pic:pic>
-              </a:graphicData>
-            </a:graphic>
-          </wp:inline>
-        </w:drawing>
+        <w:t>sudo vnstat -l -i wlan0</w:t>
+      </w:r>
+      <w:r>
+        <w:rPr>
+          <w:rFonts w:asciiTheme="minorHAnsi" w:hAnsiTheme="minorHAnsi"/>
+          <w:b w:val="0"/>
+          <w:bCs/>
+          <w:color w:val="000000" w:themeColor="text1"/>
+          <w:sz w:val="24"/>
+          <w:szCs w:val="24"/>
+        </w:rPr>
+        <w:t xml:space="preserve"> (ex. listen in on wlan0 socket for ex.)</w:t>
       </w:r>
     </w:p>
     <w:p>
@@ -478,9 +430,7 @@
         <w:pStyle w:val="BHead"/>
         <w:rPr>
           <w:rFonts w:asciiTheme="minorHAnsi" w:hAnsiTheme="minorHAnsi"/>
-          <w:b w:val="0"/>
-          <w:bCs/>
-          <w:color w:val="000000" w:themeColor="text1"/>
+          <w:color w:val="0E9ED5"/>
           <w:sz w:val="24"/>
           <w:szCs w:val="24"/>
         </w:rPr>
@@ -492,49 +442,25 @@
           <w:sz w:val="24"/>
           <w:szCs w:val="24"/>
         </w:rPr>
-        <w:t>sudo vnstat -l -i wlan0</w:t>
-      </w:r>
-      <w:r>
-        <w:rPr>
-          <w:rFonts w:asciiTheme="minorHAnsi" w:hAnsiTheme="minorHAnsi"/>
-          <w:b w:val="0"/>
-          <w:bCs/>
-          <w:color w:val="000000" w:themeColor="text1"/>
-          <w:sz w:val="24"/>
-          <w:szCs w:val="24"/>
-        </w:rPr>
-        <w:t xml:space="preserve"> (ex. listen in on wlan0 socket for ex.)</w:t>
-      </w:r>
-    </w:p>
-    <w:p>
-      <w:pPr>
-        <w:pStyle w:val="BHead"/>
+        <w:t xml:space="preserve">nmcli connection show </w:t>
+      </w:r>
+      <w:r>
         <w:rPr>
           <w:rFonts w:asciiTheme="minorHAnsi" w:hAnsiTheme="minorHAnsi"/>
           <w:color w:val="000000" w:themeColor="text1"/>
           <w:sz w:val="24"/>
           <w:szCs w:val="24"/>
         </w:rPr>
-      </w:pPr>
-    </w:p>
-    <w:p>
-      <w:pPr>
-        <w:pStyle w:val="BHead"/>
+        <w:t>(</w:t>
+      </w:r>
+      <w:r>
         <w:rPr>
           <w:rFonts w:asciiTheme="minorHAnsi" w:hAnsiTheme="minorHAnsi"/>
           <w:color w:val="0E9ED5"/>
           <w:sz w:val="24"/>
           <w:szCs w:val="24"/>
         </w:rPr>
-      </w:pPr>
-      <w:r>
-        <w:rPr>
-          <w:rFonts w:asciiTheme="minorHAnsi" w:hAnsiTheme="minorHAnsi"/>
-          <w:color w:val="000000" w:themeColor="text1"/>
-          <w:sz w:val="24"/>
-          <w:szCs w:val="24"/>
-        </w:rPr>
-        <w:t xml:space="preserve">nmcli connection show </w:t>
+        <w:t>to check socket names</w:t>
       </w:r>
       <w:r>
         <w:rPr>
@@ -543,16 +469,15 @@
           <w:sz w:val="24"/>
           <w:szCs w:val="24"/>
         </w:rPr>
-        <w:t>to check socket names</w:t>
+        <w:t xml:space="preserve"> if nec.</w:t>
       </w:r>
       <w:r>
         <w:rPr>
           <w:rFonts w:asciiTheme="minorHAnsi" w:hAnsiTheme="minorHAnsi"/>
-          <w:color w:val="0E9ED5"/>
           <w:sz w:val="24"/>
           <w:szCs w:val="24"/>
         </w:rPr>
-        <w:t xml:space="preserve"> if nec.</w:t>
+        <w:t>)</w:t>
       </w:r>
     </w:p>
     <w:p>
@@ -621,6 +546,18 @@
         <w:t xml:space="preserve"> when complete for summary</w:t>
       </w:r>
     </w:p>
+    <w:p/>
+    <w:p/>
+    <w:p/>
+    <w:p/>
+    <w:p/>
+    <w:p/>
+    <w:p/>
+    <w:p/>
+    <w:p/>
+    <w:p/>
+    <w:p/>
+    <w:p/>
     <w:p/>
     <w:p/>
     <w:p/>
@@ -788,7 +725,7 @@
           <w:numId w:val="3"/>
         </w:numPr>
       </w:pPr>
-      <w:hyperlink r:id="rId8" w:history="1">
+      <w:hyperlink r:id="rId7" w:history="1">
         <w:r>
           <w:rPr>
             <w:rStyle w:val="Hyperlink"/>
@@ -1802,7 +1739,7 @@
           <w:bCs/>
         </w:rPr>
       </w:pPr>
-      <w:hyperlink r:id="rId9" w:history="1">
+      <w:hyperlink r:id="rId8" w:history="1">
         <w:r>
           <w:rPr>
             <w:rStyle w:val="Hyperlink"/>
@@ -2129,7 +2066,7 @@
     </w:p>
     <w:p/>
     <w:p>
-      <w:hyperlink r:id="rId10" w:history="1">
+      <w:hyperlink r:id="rId9" w:history="1">
         <w:r>
           <w:rPr>
             <w:rStyle w:val="Hyperlink"/>
@@ -2140,7 +2077,7 @@
     </w:p>
     <w:p/>
     <w:p>
-      <w:hyperlink r:id="rId11" w:history="1">
+      <w:hyperlink r:id="rId10" w:history="1">
         <w:r>
           <w:rPr>
             <w:rStyle w:val="Hyperlink"/>
@@ -2151,7 +2088,7 @@
     </w:p>
     <w:p/>
     <w:p>
-      <w:hyperlink r:id="rId12" w:history="1">
+      <w:hyperlink r:id="rId11" w:history="1">
         <w:r>
           <w:rPr>
             <w:rStyle w:val="Hyperlink"/>
@@ -2162,7 +2099,7 @@
     </w:p>
     <w:p/>
     <w:p>
-      <w:hyperlink r:id="rId13" w:history="1">
+      <w:hyperlink r:id="rId12" w:history="1">
         <w:r>
           <w:rPr>
             <w:rStyle w:val="Hyperlink"/>
@@ -2189,7 +2126,7 @@
     </w:p>
     <w:p/>
     <w:p>
-      <w:hyperlink r:id="rId14" w:history="1">
+      <w:hyperlink r:id="rId13" w:history="1">
         <w:r>
           <w:rPr>
             <w:rStyle w:val="Hyperlink"/>
@@ -2200,7 +2137,7 @@
     </w:p>
     <w:p/>
     <w:p>
-      <w:hyperlink r:id="rId15" w:history="1">
+      <w:hyperlink r:id="rId14" w:history="1">
         <w:r>
           <w:rPr>
             <w:rStyle w:val="Hyperlink"/>
@@ -2217,8 +2154,8 @@
     </w:p>
     <w:p/>
     <w:sectPr>
-      <w:footerReference w:type="even" r:id="rId16"/>
-      <w:footerReference w:type="default" r:id="rId17"/>
+      <w:footerReference w:type="even" r:id="rId15"/>
+      <w:footerReference w:type="default" r:id="rId16"/>
       <w:pgSz w:w="12240" w:h="15840"/>
       <w:pgMar w:top="1440" w:right="1440" w:bottom="1440" w:left="1440" w:header="720" w:footer="720" w:gutter="0"/>
       <w:cols w:space="720"/>

</xml_diff>